<commit_message>
mudei os nuggets de 5.0 para 3.0 senao programa nao corria
</commit_message>
<xml_diff>
--- a/User Stories/Casos_de_Uso.docx
+++ b/User Stories/Casos_de_Uso.docx
@@ -87,7 +87,7 @@
         <w:spacing w:line="360" w:lineRule="auto"/>
       </w:pPr>
       <w:r>
-        <w:t>Atualização do estado do lugar de estacionamento (Sistema)</w:t>
+        <w:t>Obter disponibilidade do parque (Aplicação central para API Parque)</w:t>
       </w:r>
     </w:p>
     <w:p>
@@ -99,8 +99,13 @@
         </w:numPr>
         <w:spacing w:line="360" w:lineRule="auto"/>
       </w:pPr>
-      <w:r>
-        <w:t>Obter disponibilidade do parque (Aplicação central para API Parque)</w:t>
+      <w:bookmarkStart w:id="0" w:name="_Hlk62737224"/>
+      <w:r>
+        <w:t xml:space="preserve">Reservar lugar de estacionamento para determinado período </w:t>
+      </w:r>
+      <w:bookmarkEnd w:id="0"/>
+      <w:r>
+        <w:t>(Aplicação central para API Parque)</w:t>
       </w:r>
     </w:p>
     <w:p>
@@ -112,8 +117,13 @@
         </w:numPr>
         <w:spacing w:line="360" w:lineRule="auto"/>
       </w:pPr>
-      <w:r>
-        <w:t>Reservar lugar de estacionamento para determinado período (Aplicação central para API Parque)</w:t>
+      <w:bookmarkStart w:id="1" w:name="_Hlk62737879"/>
+      <w:r>
+        <w:t xml:space="preserve">Cancelamento de uma reserva de um lugar de estacionamento </w:t>
+      </w:r>
+      <w:bookmarkEnd w:id="1"/>
+      <w:r>
+        <w:t>(Aplicação central)</w:t>
       </w:r>
     </w:p>
     <w:p>

</xml_diff>

<commit_message>
Casos de uso e Modelo Dominio
</commit_message>
<xml_diff>
--- a/User Stories/Casos_de_Uso.docx
+++ b/User Stories/Casos_de_Uso.docx
@@ -191,45 +191,42 @@
         <w:spacing w:line="360" w:lineRule="auto"/>
       </w:pPr>
       <w:r>
-        <w:t>Disponibilizar reserva para subaluguer (</w:t>
-      </w:r>
-      <w:r>
-        <w:t>utilizador para API central</w:t>
-      </w:r>
-      <w:r>
-        <w:t>)</w:t>
-      </w:r>
-    </w:p>
-    <w:p>
-      <w:pPr>
-        <w:pStyle w:val="PargrafodaLista"/>
-        <w:numPr>
-          <w:ilvl w:val="0"/>
-          <w:numId w:val="1"/>
-        </w:numPr>
-        <w:spacing w:line="360" w:lineRule="auto"/>
-      </w:pPr>
-      <w:r>
-        <w:t>Realizar pedido da disponibilidade de lugar (</w:t>
-      </w:r>
-      <w:r>
-        <w:t>utilizador para API central</w:t>
-      </w:r>
-      <w:r>
-        <w:t>)</w:t>
-      </w:r>
-    </w:p>
-    <w:p>
-      <w:pPr>
-        <w:pStyle w:val="PargrafodaLista"/>
-        <w:numPr>
-          <w:ilvl w:val="0"/>
-          <w:numId w:val="1"/>
-        </w:numPr>
-        <w:spacing w:line="360" w:lineRule="auto"/>
-      </w:pPr>
-      <w:r>
-        <w:t xml:space="preserve">Obter valor a pagar de certo lugar (utilizador) </w:t>
+        <w:t>Disponibilizar reserva para subaluguer (utilizador para API central)</w:t>
+      </w:r>
+    </w:p>
+    <w:p>
+      <w:pPr>
+        <w:pStyle w:val="PargrafodaLista"/>
+        <w:numPr>
+          <w:ilvl w:val="0"/>
+          <w:numId w:val="1"/>
+        </w:numPr>
+        <w:spacing w:line="360" w:lineRule="auto"/>
+      </w:pPr>
+      <w:r>
+        <w:t>Realizar pedido da disponibilidade de lugar (utilizador para API central)</w:t>
+      </w:r>
+    </w:p>
+    <w:p>
+      <w:pPr>
+        <w:pStyle w:val="PargrafodaLista"/>
+        <w:numPr>
+          <w:ilvl w:val="0"/>
+          <w:numId w:val="1"/>
+        </w:numPr>
+        <w:spacing w:line="360" w:lineRule="auto"/>
+      </w:pPr>
+      <w:r>
+        <w:t>Realizar pedido para</w:t>
+      </w:r>
+      <w:r>
+        <w:t xml:space="preserve"> valor a pagar de certo lugar</w:t>
+      </w:r>
+      <w:r>
+        <w:t xml:space="preserve"> de estacionamento</w:t>
+      </w:r>
+      <w:r>
+        <w:t xml:space="preserve"> (utilizador) </w:t>
       </w:r>
     </w:p>
     <w:p>

</xml_diff>